<commit_message>
Membrane Heat Pump Cooling Only measure
</commit_message>
<xml_diff>
--- a/design_docs/Membrane Heat Pump Cooling Only.docx
+++ b/design_docs/Membrane Heat Pump Cooling Only.docx
@@ -132,15 +132,18 @@
         <w:t>gal</w:t>
       </w:r>
       <w:r>
-        <w:t>lons of water used</w:t>
-      </w:r>
-      <w:bookmarkStart w:id="0" w:name="_GoBack"/>
-      <w:bookmarkEnd w:id="0"/>
-      <w:r>
-        <w:t xml:space="preserve"> per </w:t>
-      </w:r>
-      <w:r>
-        <w:t>ton*hr of</w:t>
+        <w:t xml:space="preserve">lons of water used per </w:t>
+      </w:r>
+      <w:r>
+        <w:t>ton*</w:t>
+      </w:r>
+      <w:proofErr w:type="spellStart"/>
+      <w:r>
+        <w:t>hr</w:t>
+      </w:r>
+      <w:proofErr w:type="spellEnd"/>
+      <w:r>
+        <w:t xml:space="preserve"> of</w:t>
       </w:r>
       <w:r>
         <w:t xml:space="preserve"> sensible cooling process.</w:t>
@@ -231,19 +234,23 @@
         <w:t xml:space="preserve"> increased to </w:t>
       </w:r>
       <w:r>
-        <w:t>SEER 26 to reflect the replacement of these coils with membrane heatpumps</w:t>
-      </w:r>
+        <w:t xml:space="preserve">SEER 26 to reflect the replacement of these coils with membrane </w:t>
+      </w:r>
+      <w:proofErr w:type="spellStart"/>
+      <w:r>
+        <w:t>heatpumps</w:t>
+      </w:r>
+      <w:proofErr w:type="spellEnd"/>
       <w:r>
         <w:t xml:space="preserve">: </w:t>
       </w:r>
+      <w:proofErr w:type="gramStart"/>
       <w:r>
         <w:t>#{</w:t>
       </w:r>
-      <w:r>
-        <w:t>Coil1}, #{</w:t>
-      </w:r>
-      <w:r>
-        <w:t>Coil</w:t>
+      <w:proofErr w:type="gramEnd"/>
+      <w:r>
+        <w:t>Coil1}, #{Coil</w:t>
       </w:r>
       <w:r>
         <w:t>2}...</w:t>
@@ -329,7 +336,23 @@
         <w:spacing w:after="120"/>
       </w:pPr>
       <w:r>
-        <w:t>Find all Coil:Cooling:DX:SingleSpeed and Coil:Cooling:DX:TwoSpeed objects</w:t>
+        <w:t xml:space="preserve">Find all </w:t>
+      </w:r>
+      <w:proofErr w:type="spellStart"/>
+      <w:r>
+        <w:t>Coil:Cooling:DX:SingleSpeed</w:t>
+      </w:r>
+      <w:proofErr w:type="spellEnd"/>
+      <w:r>
+        <w:t xml:space="preserve"> and </w:t>
+      </w:r>
+      <w:proofErr w:type="spellStart"/>
+      <w:r>
+        <w:t>Coil:Cooling:DX:TwoSpeed</w:t>
+      </w:r>
+      <w:proofErr w:type="spellEnd"/>
+      <w:r>
+        <w:t xml:space="preserve"> objects</w:t>
       </w:r>
     </w:p>
     <w:p>
@@ -376,8 +399,18 @@
       <w:pPr>
         <w:pStyle w:val="EMS"/>
       </w:pPr>
-      <w:r>
-        <w:t>EnergyManagementSystem:Sensor,</w:t>
+      <w:proofErr w:type="spellStart"/>
+      <w:r>
+        <w:t>EnergyManagementSystem</w:t>
+      </w:r>
+      <w:proofErr w:type="gramStart"/>
+      <w:r>
+        <w:t>:Sensor</w:t>
+      </w:r>
+      <w:proofErr w:type="spellEnd"/>
+      <w:proofErr w:type="gramEnd"/>
+      <w:r>
+        <w:t>,</w:t>
       </w:r>
     </w:p>
     <w:p>
@@ -385,7 +418,28 @@
         <w:pStyle w:val="EMS"/>
       </w:pPr>
       <w:r>
-        <w:t xml:space="preserve">    MembraneHP{#}SensibleClgJ,</w:t>
+        <w:t xml:space="preserve">    </w:t>
+      </w:r>
+      <w:proofErr w:type="spellStart"/>
+      <w:proofErr w:type="gramStart"/>
+      <w:r>
+        <w:t>MembraneHP</w:t>
+      </w:r>
+      <w:proofErr w:type="spellEnd"/>
+      <w:r>
+        <w:t>{</w:t>
+      </w:r>
+      <w:proofErr w:type="gramEnd"/>
+      <w:r>
+        <w:t>#}</w:t>
+      </w:r>
+      <w:proofErr w:type="spellStart"/>
+      <w:r>
+        <w:t>SensibleClgJ</w:t>
+      </w:r>
+      <w:proofErr w:type="spellEnd"/>
+      <w:r>
+        <w:t>,</w:t>
       </w:r>
     </w:p>
     <w:p>
@@ -393,7 +447,16 @@
         <w:pStyle w:val="EMS"/>
       </w:pPr>
       <w:r>
-        <w:t xml:space="preserve">    {NAME OF DX COIL},</w:t>
+        <w:t xml:space="preserve">    {</w:t>
+      </w:r>
+      <w:r>
+        <w:rPr>
+          <w:highlight w:val="yellow"/>
+        </w:rPr>
+        <w:t>NAME OF DX COIL</w:t>
+      </w:r>
+      <w:r>
+        <w:t>},</w:t>
       </w:r>
     </w:p>
     <w:p>
@@ -426,8 +489,18 @@
       <w:pPr>
         <w:pStyle w:val="EMS"/>
       </w:pPr>
-      <w:r>
-        <w:t>WaterUse:Equipment,</w:t>
+      <w:proofErr w:type="spellStart"/>
+      <w:r>
+        <w:t>WaterUse</w:t>
+      </w:r>
+      <w:proofErr w:type="gramStart"/>
+      <w:r>
+        <w:t>:Equipment</w:t>
+      </w:r>
+      <w:proofErr w:type="spellEnd"/>
+      <w:proofErr w:type="gramEnd"/>
+      <w:r>
+        <w:t>,</w:t>
       </w:r>
     </w:p>
     <w:p>
@@ -435,7 +508,28 @@
         <w:pStyle w:val="EMS"/>
       </w:pPr>
       <w:r>
-        <w:t xml:space="preserve">  MembraneHP{#}WaterUse, !- Name</w:t>
+        <w:t xml:space="preserve">  </w:t>
+      </w:r>
+      <w:proofErr w:type="spellStart"/>
+      <w:proofErr w:type="gramStart"/>
+      <w:r>
+        <w:t>MembraneHP</w:t>
+      </w:r>
+      <w:proofErr w:type="spellEnd"/>
+      <w:r>
+        <w:t>{</w:t>
+      </w:r>
+      <w:proofErr w:type="gramEnd"/>
+      <w:r>
+        <w:t>#}</w:t>
+      </w:r>
+      <w:proofErr w:type="spellStart"/>
+      <w:r>
+        <w:t>WaterUse</w:t>
+      </w:r>
+      <w:proofErr w:type="spellEnd"/>
+      <w:r>
+        <w:t>, !- Name</w:t>
       </w:r>
     </w:p>
     <w:p>
@@ -443,7 +537,15 @@
         <w:pStyle w:val="EMS"/>
       </w:pPr>
       <w:r>
-        <w:t xml:space="preserve">  Membrane HP Cooling, !- End-Use Subcategory</w:t>
+        <w:t xml:space="preserve">  Membrane HP Cooling</w:t>
+      </w:r>
+      <w:proofErr w:type="gramStart"/>
+      <w:r>
+        <w:t>, !</w:t>
+      </w:r>
+      <w:proofErr w:type="gramEnd"/>
+      <w:r>
+        <w:t>- End-Use Subcategory</w:t>
       </w:r>
     </w:p>
     <w:p>
@@ -451,15 +553,51 @@
         <w:pStyle w:val="EMS"/>
       </w:pPr>
       <w:r>
-        <w:t xml:space="preserve">  0.003155, !- Peak Flow Rate {m3/s} = 3000 gal/hr</w:t>
-      </w:r>
+        <w:t xml:space="preserve">  0.003155</w:t>
+      </w:r>
+      <w:proofErr w:type="gramStart"/>
+      <w:r>
+        <w:t>, !</w:t>
+      </w:r>
+      <w:proofErr w:type="gramEnd"/>
+      <w:r>
+        <w:t>- Peak Flow Rate {m3/s} = 3000 gal/</w:t>
+      </w:r>
+      <w:proofErr w:type="spellStart"/>
+      <w:r>
+        <w:t>hr</w:t>
+      </w:r>
+      <w:bookmarkStart w:id="0" w:name="_GoBack"/>
+      <w:bookmarkEnd w:id="0"/>
+      <w:proofErr w:type="spellEnd"/>
     </w:p>
     <w:p>
       <w:pPr>
         <w:pStyle w:val="EMS"/>
       </w:pPr>
       <w:r>
-        <w:t xml:space="preserve">  MembraneHP{#}WaterUseSchedule; !- Flow Rate Fraction Schedule Name</w:t>
+        <w:t xml:space="preserve">  </w:t>
+      </w:r>
+      <w:proofErr w:type="spellStart"/>
+      <w:proofErr w:type="gramStart"/>
+      <w:r>
+        <w:t>MembraneHP</w:t>
+      </w:r>
+      <w:proofErr w:type="spellEnd"/>
+      <w:r>
+        <w:t>{</w:t>
+      </w:r>
+      <w:proofErr w:type="gramEnd"/>
+      <w:r>
+        <w:t>#}</w:t>
+      </w:r>
+      <w:proofErr w:type="spellStart"/>
+      <w:r>
+        <w:t>WaterUseSchedule</w:t>
+      </w:r>
+      <w:proofErr w:type="spellEnd"/>
+      <w:r>
+        <w:t>; !- Flow Rate Fraction Schedule Name</w:t>
       </w:r>
     </w:p>
     <w:p>
@@ -471,8 +609,18 @@
       <w:pPr>
         <w:pStyle w:val="EMS"/>
       </w:pPr>
-      <w:r>
-        <w:t>Schedule:Constant,</w:t>
+      <w:proofErr w:type="spellStart"/>
+      <w:r>
+        <w:t>Schedule</w:t>
+      </w:r>
+      <w:proofErr w:type="gramStart"/>
+      <w:r>
+        <w:t>:Constant</w:t>
+      </w:r>
+      <w:proofErr w:type="spellEnd"/>
+      <w:proofErr w:type="gramEnd"/>
+      <w:r>
+        <w:t>,</w:t>
       </w:r>
     </w:p>
     <w:p>
@@ -480,7 +628,28 @@
         <w:pStyle w:val="EMS"/>
       </w:pPr>
       <w:r>
-        <w:t xml:space="preserve">  MembraneHP{#}WaterUseSchedule,          !- Name</w:t>
+        <w:t xml:space="preserve">  </w:t>
+      </w:r>
+      <w:proofErr w:type="spellStart"/>
+      <w:proofErr w:type="gramStart"/>
+      <w:r>
+        <w:t>MembraneHP</w:t>
+      </w:r>
+      <w:proofErr w:type="spellEnd"/>
+      <w:r>
+        <w:t>{</w:t>
+      </w:r>
+      <w:proofErr w:type="gramEnd"/>
+      <w:r>
+        <w:t>#}</w:t>
+      </w:r>
+      <w:proofErr w:type="spellStart"/>
+      <w:r>
+        <w:t>WaterUseSchedule</w:t>
+      </w:r>
+      <w:proofErr w:type="spellEnd"/>
+      <w:r>
+        <w:t>,          !- Name</w:t>
       </w:r>
     </w:p>
     <w:p>
@@ -488,7 +657,15 @@
         <w:pStyle w:val="EMS"/>
       </w:pPr>
       <w:r>
-        <w:t xml:space="preserve">  ,                             !- Schedule Type Limits Name</w:t>
+        <w:t xml:space="preserve">  </w:t>
+      </w:r>
+      <w:proofErr w:type="gramStart"/>
+      <w:r>
+        <w:t>,                             !-</w:t>
+      </w:r>
+      <w:proofErr w:type="gramEnd"/>
+      <w:r>
+        <w:t xml:space="preserve"> Schedule Type Limits Name</w:t>
       </w:r>
     </w:p>
     <w:p>
@@ -496,7 +673,15 @@
         <w:pStyle w:val="EMS"/>
       </w:pPr>
       <w:r>
-        <w:t xml:space="preserve">  1;                                      !- Hourly Value</w:t>
+        <w:t xml:space="preserve">  </w:t>
+      </w:r>
+      <w:proofErr w:type="gramStart"/>
+      <w:r>
+        <w:t>1;                                      !-</w:t>
+      </w:r>
+      <w:proofErr w:type="gramEnd"/>
+      <w:r>
+        <w:t xml:space="preserve"> Hourly Value</w:t>
       </w:r>
     </w:p>
     <w:p>
@@ -508,8 +693,18 @@
       <w:pPr>
         <w:pStyle w:val="EMS"/>
       </w:pPr>
-      <w:r>
-        <w:t>EnergyManagementSystem:Actuator,</w:t>
+      <w:proofErr w:type="spellStart"/>
+      <w:r>
+        <w:t>EnergyManagementSystem</w:t>
+      </w:r>
+      <w:proofErr w:type="gramStart"/>
+      <w:r>
+        <w:t>:Actuator</w:t>
+      </w:r>
+      <w:proofErr w:type="spellEnd"/>
+      <w:proofErr w:type="gramEnd"/>
+      <w:r>
+        <w:t>,</w:t>
       </w:r>
     </w:p>
     <w:p>
@@ -517,7 +712,28 @@
         <w:pStyle w:val="EMS"/>
       </w:pPr>
       <w:r>
-        <w:t xml:space="preserve">    MembraneHP{#}WaterUseCtrl,</w:t>
+        <w:t xml:space="preserve">    </w:t>
+      </w:r>
+      <w:proofErr w:type="spellStart"/>
+      <w:proofErr w:type="gramStart"/>
+      <w:r>
+        <w:t>MembraneHP</w:t>
+      </w:r>
+      <w:proofErr w:type="spellEnd"/>
+      <w:r>
+        <w:t>{</w:t>
+      </w:r>
+      <w:proofErr w:type="gramEnd"/>
+      <w:r>
+        <w:t>#}</w:t>
+      </w:r>
+      <w:proofErr w:type="spellStart"/>
+      <w:r>
+        <w:t>WaterUseCtrl</w:t>
+      </w:r>
+      <w:proofErr w:type="spellEnd"/>
+      <w:r>
+        <w:t>,</w:t>
       </w:r>
     </w:p>
     <w:p>
@@ -525,7 +741,40 @@
         <w:pStyle w:val="EMS"/>
       </w:pPr>
       <w:r>
-        <w:t xml:space="preserve">    {MembraneHP{#}WaterUseSchedule},</w:t>
+        <w:t xml:space="preserve">    {</w:t>
+      </w:r>
+      <w:proofErr w:type="spellStart"/>
+      <w:proofErr w:type="gramStart"/>
+      <w:r>
+        <w:rPr>
+          <w:highlight w:val="yellow"/>
+        </w:rPr>
+        <w:t>MembraneHP</w:t>
+      </w:r>
+      <w:proofErr w:type="spellEnd"/>
+      <w:r>
+        <w:rPr>
+          <w:highlight w:val="yellow"/>
+        </w:rPr>
+        <w:t>{</w:t>
+      </w:r>
+      <w:proofErr w:type="gramEnd"/>
+      <w:r>
+        <w:rPr>
+          <w:highlight w:val="yellow"/>
+        </w:rPr>
+        <w:t>#}</w:t>
+      </w:r>
+      <w:proofErr w:type="spellStart"/>
+      <w:r>
+        <w:rPr>
+          <w:highlight w:val="yellow"/>
+        </w:rPr>
+        <w:t>WaterUseSchedule</w:t>
+      </w:r>
+      <w:proofErr w:type="spellEnd"/>
+      <w:r>
+        <w:t>},</w:t>
       </w:r>
     </w:p>
     <w:p>
@@ -533,7 +782,20 @@
         <w:pStyle w:val="EMS"/>
       </w:pPr>
       <w:r>
-        <w:t xml:space="preserve">    Schedule:Constant,</w:t>
+        <w:t xml:space="preserve">    </w:t>
+      </w:r>
+      <w:proofErr w:type="spellStart"/>
+      <w:r>
+        <w:t>Schedule</w:t>
+      </w:r>
+      <w:proofErr w:type="gramStart"/>
+      <w:r>
+        <w:t>:Constant</w:t>
+      </w:r>
+      <w:proofErr w:type="spellEnd"/>
+      <w:proofErr w:type="gramEnd"/>
+      <w:r>
+        <w:t>,</w:t>
       </w:r>
     </w:p>
     <w:p>
@@ -570,8 +832,18 @@
       <w:pPr>
         <w:pStyle w:val="EMS"/>
       </w:pPr>
-      <w:r>
-        <w:t>EnergyManagementSystem:ProgramCallingManager,</w:t>
+      <w:proofErr w:type="spellStart"/>
+      <w:r>
+        <w:t>EnergyManagementSystem</w:t>
+      </w:r>
+      <w:proofErr w:type="gramStart"/>
+      <w:r>
+        <w:t>:ProgramCallingManager</w:t>
+      </w:r>
+      <w:proofErr w:type="spellEnd"/>
+      <w:proofErr w:type="gramEnd"/>
+      <w:r>
+        <w:t>,</w:t>
       </w:r>
     </w:p>
     <w:p>
@@ -579,7 +851,20 @@
         <w:pStyle w:val="EMS"/>
       </w:pPr>
       <w:r>
-        <w:t xml:space="preserve">    MembraneHPWaterUseProgramControl,    !- Name</w:t>
+        <w:t xml:space="preserve">    </w:t>
+      </w:r>
+      <w:proofErr w:type="spellStart"/>
+      <w:proofErr w:type="gramStart"/>
+      <w:r>
+        <w:t>MembraneHPWaterUseProgramControl</w:t>
+      </w:r>
+      <w:proofErr w:type="spellEnd"/>
+      <w:r>
+        <w:t>,    !-</w:t>
+      </w:r>
+      <w:proofErr w:type="gramEnd"/>
+      <w:r>
+        <w:t xml:space="preserve"> Name</w:t>
       </w:r>
     </w:p>
     <w:p>
@@ -587,7 +872,20 @@
         <w:pStyle w:val="EMS"/>
       </w:pPr>
       <w:r>
-        <w:t xml:space="preserve">    AfterPredictorBeforeHVACManagers,  !- EnergyPlus Model Calling Point</w:t>
+        <w:t xml:space="preserve">    </w:t>
+      </w:r>
+      <w:proofErr w:type="spellStart"/>
+      <w:r>
+        <w:t>AfterPredictorBeforeHVACManagers</w:t>
+      </w:r>
+      <w:proofErr w:type="spellEnd"/>
+      <w:proofErr w:type="gramStart"/>
+      <w:r>
+        <w:t>,  !</w:t>
+      </w:r>
+      <w:proofErr w:type="gramEnd"/>
+      <w:r>
+        <w:t>- EnergyPlus Model Calling Point</w:t>
       </w:r>
     </w:p>
     <w:p>
@@ -595,7 +893,20 @@
         <w:pStyle w:val="EMS"/>
       </w:pPr>
       <w:r>
-        <w:t xml:space="preserve">    MembraneHPWaterUseProgram;            !- Program Name 1</w:t>
+        <w:t xml:space="preserve">    </w:t>
+      </w:r>
+      <w:proofErr w:type="spellStart"/>
+      <w:proofErr w:type="gramStart"/>
+      <w:r>
+        <w:t>MembraneHPWaterUseProgram</w:t>
+      </w:r>
+      <w:proofErr w:type="spellEnd"/>
+      <w:r>
+        <w:t>;            !-</w:t>
+      </w:r>
+      <w:proofErr w:type="gramEnd"/>
+      <w:r>
+        <w:t xml:space="preserve"> Program Name 1</w:t>
       </w:r>
     </w:p>
     <w:p>
@@ -607,8 +918,18 @@
       <w:pPr>
         <w:pStyle w:val="EMS"/>
       </w:pPr>
-      <w:r>
-        <w:t>EnergyManagementSystem:Program,</w:t>
+      <w:proofErr w:type="spellStart"/>
+      <w:r>
+        <w:t>EnergyManagementSystem</w:t>
+      </w:r>
+      <w:proofErr w:type="gramStart"/>
+      <w:r>
+        <w:t>:Program</w:t>
+      </w:r>
+      <w:proofErr w:type="spellEnd"/>
+      <w:proofErr w:type="gramEnd"/>
+      <w:r>
+        <w:t>,</w:t>
       </w:r>
     </w:p>
     <w:p>
@@ -616,7 +937,20 @@
         <w:pStyle w:val="EMS"/>
       </w:pPr>
       <w:r>
-        <w:t xml:space="preserve">    MembraneHPWaterUseProgram,        !- Name</w:t>
+        <w:t xml:space="preserve">    </w:t>
+      </w:r>
+      <w:proofErr w:type="spellStart"/>
+      <w:proofErr w:type="gramStart"/>
+      <w:r>
+        <w:t>MembraneHPWaterUseProgram</w:t>
+      </w:r>
+      <w:proofErr w:type="spellEnd"/>
+      <w:r>
+        <w:t>,        !-</w:t>
+      </w:r>
+      <w:proofErr w:type="gramEnd"/>
+      <w:r>
+        <w:t xml:space="preserve"> Name</w:t>
       </w:r>
     </w:p>
     <w:p>
@@ -624,7 +958,24 @@
         <w:pStyle w:val="EMS"/>
       </w:pPr>
       <w:r>
-        <w:t xml:space="preserve">    SET TimeStepsPerHr = {FROM TIMESTEP OBJECT}</w:t>
+        <w:t xml:space="preserve">    SET </w:t>
+      </w:r>
+      <w:proofErr w:type="spellStart"/>
+      <w:r>
+        <w:t>TimeStepsPerHr</w:t>
+      </w:r>
+      <w:proofErr w:type="spellEnd"/>
+      <w:r>
+        <w:t xml:space="preserve"> = {</w:t>
+      </w:r>
+      <w:r>
+        <w:rPr>
+          <w:highlight w:val="yellow"/>
+        </w:rPr>
+        <w:t>FROM TIMESTEP OBJECT</w:t>
+      </w:r>
+      <w:r>
+        <w:t>}</w:t>
       </w:r>
     </w:p>
     <w:p>
@@ -632,7 +983,44 @@
         <w:pStyle w:val="EMS"/>
       </w:pPr>
       <w:r>
-        <w:t xml:space="preserve">    SET MembraneHP{#}SensibleClgTonHr = MembraneHP{#}SensibleClgJ * 0.0000007898,</w:t>
+        <w:t xml:space="preserve">    SET </w:t>
+      </w:r>
+      <w:proofErr w:type="spellStart"/>
+      <w:proofErr w:type="gramStart"/>
+      <w:r>
+        <w:t>MembraneHP</w:t>
+      </w:r>
+      <w:proofErr w:type="spellEnd"/>
+      <w:r>
+        <w:t>{</w:t>
+      </w:r>
+      <w:proofErr w:type="gramEnd"/>
+      <w:r>
+        <w:t>#}</w:t>
+      </w:r>
+      <w:proofErr w:type="spellStart"/>
+      <w:r>
+        <w:t>SensibleClgTonHr</w:t>
+      </w:r>
+      <w:proofErr w:type="spellEnd"/>
+      <w:r>
+        <w:t xml:space="preserve"> = </w:t>
+      </w:r>
+      <w:proofErr w:type="spellStart"/>
+      <w:r>
+        <w:t>MembraneHP</w:t>
+      </w:r>
+      <w:proofErr w:type="spellEnd"/>
+      <w:r>
+        <w:t>{#}</w:t>
+      </w:r>
+      <w:proofErr w:type="spellStart"/>
+      <w:r>
+        <w:t>SensibleClgJ</w:t>
+      </w:r>
+      <w:proofErr w:type="spellEnd"/>
+      <w:r>
+        <w:t xml:space="preserve"> * 0.0000007898,</w:t>
       </w:r>
     </w:p>
     <w:p>
@@ -640,7 +1028,44 @@
         <w:pStyle w:val="EMS"/>
       </w:pPr>
       <w:r>
-        <w:t xml:space="preserve">    SET MembraneHP{#}SensibleWtrGal = MembraneHP{#}SensibleClgTonHr * 3.0,</w:t>
+        <w:t xml:space="preserve">    SET </w:t>
+      </w:r>
+      <w:proofErr w:type="spellStart"/>
+      <w:proofErr w:type="gramStart"/>
+      <w:r>
+        <w:t>MembraneHP</w:t>
+      </w:r>
+      <w:proofErr w:type="spellEnd"/>
+      <w:r>
+        <w:t>{</w:t>
+      </w:r>
+      <w:proofErr w:type="gramEnd"/>
+      <w:r>
+        <w:t>#}</w:t>
+      </w:r>
+      <w:proofErr w:type="spellStart"/>
+      <w:r>
+        <w:t>SensibleWtrGal</w:t>
+      </w:r>
+      <w:proofErr w:type="spellEnd"/>
+      <w:r>
+        <w:t xml:space="preserve"> = </w:t>
+      </w:r>
+      <w:proofErr w:type="spellStart"/>
+      <w:r>
+        <w:t>MembraneHP</w:t>
+      </w:r>
+      <w:proofErr w:type="spellEnd"/>
+      <w:r>
+        <w:t>{#}</w:t>
+      </w:r>
+      <w:proofErr w:type="spellStart"/>
+      <w:r>
+        <w:t>SensibleClgTonHr</w:t>
+      </w:r>
+      <w:proofErr w:type="spellEnd"/>
+      <w:r>
+        <w:t xml:space="preserve"> * 3.0,</w:t>
       </w:r>
     </w:p>
     <w:p>
@@ -648,7 +1073,52 @@
         <w:pStyle w:val="EMS"/>
       </w:pPr>
       <w:r>
-        <w:t xml:space="preserve">    SET MembraneHP{#}SensibleWtrGalPerHr = MembraneHP{#}SensibleWtrGal * TimeStepsPerHr,</w:t>
+        <w:t xml:space="preserve">    SET </w:t>
+      </w:r>
+      <w:proofErr w:type="spellStart"/>
+      <w:proofErr w:type="gramStart"/>
+      <w:r>
+        <w:t>MembraneHP</w:t>
+      </w:r>
+      <w:proofErr w:type="spellEnd"/>
+      <w:r>
+        <w:t>{</w:t>
+      </w:r>
+      <w:proofErr w:type="gramEnd"/>
+      <w:r>
+        <w:t>#}</w:t>
+      </w:r>
+      <w:proofErr w:type="spellStart"/>
+      <w:r>
+        <w:t>SensibleWtrGalPerHr</w:t>
+      </w:r>
+      <w:proofErr w:type="spellEnd"/>
+      <w:r>
+        <w:t xml:space="preserve"> = </w:t>
+      </w:r>
+      <w:proofErr w:type="spellStart"/>
+      <w:r>
+        <w:t>MembraneHP</w:t>
+      </w:r>
+      <w:proofErr w:type="spellEnd"/>
+      <w:r>
+        <w:t>{#}</w:t>
+      </w:r>
+      <w:proofErr w:type="spellStart"/>
+      <w:r>
+        <w:t>SensibleWtrGal</w:t>
+      </w:r>
+      <w:proofErr w:type="spellEnd"/>
+      <w:r>
+        <w:t xml:space="preserve"> * </w:t>
+      </w:r>
+      <w:proofErr w:type="spellStart"/>
+      <w:r>
+        <w:t>TimeStepsPerHr</w:t>
+      </w:r>
+      <w:proofErr w:type="spellEnd"/>
+      <w:r>
+        <w:t>,</w:t>
       </w:r>
     </w:p>
     <w:p>
@@ -656,7 +1126,44 @@
         <w:pStyle w:val="EMS"/>
       </w:pPr>
       <w:r>
-        <w:t xml:space="preserve">    SET MembraneHP{#}WaterUseCtrl = MembraneHP{#}SensibleWtrGalPerHr / 3000.0,</w:t>
+        <w:t xml:space="preserve">    SET </w:t>
+      </w:r>
+      <w:proofErr w:type="spellStart"/>
+      <w:proofErr w:type="gramStart"/>
+      <w:r>
+        <w:t>MembraneHP</w:t>
+      </w:r>
+      <w:proofErr w:type="spellEnd"/>
+      <w:r>
+        <w:t>{</w:t>
+      </w:r>
+      <w:proofErr w:type="gramEnd"/>
+      <w:r>
+        <w:t>#}</w:t>
+      </w:r>
+      <w:proofErr w:type="spellStart"/>
+      <w:r>
+        <w:t>WaterUseCtrl</w:t>
+      </w:r>
+      <w:proofErr w:type="spellEnd"/>
+      <w:r>
+        <w:t xml:space="preserve"> = </w:t>
+      </w:r>
+      <w:proofErr w:type="spellStart"/>
+      <w:r>
+        <w:t>MembraneHP</w:t>
+      </w:r>
+      <w:proofErr w:type="spellEnd"/>
+      <w:r>
+        <w:t>{#}</w:t>
+      </w:r>
+      <w:proofErr w:type="spellStart"/>
+      <w:r>
+        <w:t>SensibleWtrGalPerHr</w:t>
+      </w:r>
+      <w:proofErr w:type="spellEnd"/>
+      <w:r>
+        <w:t xml:space="preserve"> / 3000.0,</w:t>
       </w:r>
     </w:p>
     <w:p>
@@ -672,7 +1179,15 @@
         <w:pStyle w:val="EMS"/>
       </w:pPr>
       <w:r>
-        <w:t xml:space="preserve">    SET UnusedLine = 0;</w:t>
+        <w:t xml:space="preserve">    SET </w:t>
+      </w:r>
+      <w:proofErr w:type="spellStart"/>
+      <w:r>
+        <w:t>UnusedLine</w:t>
+      </w:r>
+      <w:proofErr w:type="spellEnd"/>
+      <w:r>
+        <w:t xml:space="preserve"> = 0;</w:t>
       </w:r>
     </w:p>
     <w:p>
@@ -1039,7 +1554,7 @@
           <w:rPr>
             <w:noProof/>
           </w:rPr>
-          <w:t>1</w:t>
+          <w:t>2</w:t>
         </w:r>
         <w:r>
           <w:rPr>
@@ -3880,7 +4395,7 @@
 </file>
 
 <file path=customXml/itemProps1.xml><?xml version="1.0" encoding="utf-8"?>
-<ds:datastoreItem xmlns:ds="http://schemas.openxmlformats.org/officeDocument/2006/customXml" ds:itemID="{613B7572-AE4D-46B3-99F7-E37E7FD6E14E}">
+<ds:datastoreItem xmlns:ds="http://schemas.openxmlformats.org/officeDocument/2006/customXml" ds:itemID="{59300D76-9CA9-4CB8-8E7F-CE0488FC107D}">
   <ds:schemaRefs>
     <ds:schemaRef ds:uri="http://schemas.openxmlformats.org/officeDocument/2006/bibliography"/>
   </ds:schemaRefs>

</xml_diff>